<commit_message>
the technical report is now almost completely done. just needs Geo + Joseph's bio and Joseph's picture.
</commit_message>
<xml_diff>
--- a/documents/Technical Report.docx
+++ b/documents/Technical Report.docx
@@ -1068,24 +1068,22 @@
     <w:p>
       <w:pPr>
         <w:suppressAutoHyphens/>
-        <w:ind w:firstLine="720"/>
         <w:jc w:val="center"/>
         <w:rPr>
           <w:rFonts w:ascii="Cambria" w:eastAsia="Calibri" w:hAnsi="Cambria" w:cs="Calibri"/>
+          <w:sz w:val="28"/>
+          <w:szCs w:val="24"/>
+          <w:lang w:eastAsia="ar-SA"/>
+        </w:rPr>
+      </w:pPr>
+      <w:r>
+        <w:rPr>
+          <w:rFonts w:ascii="Cambria" w:eastAsia="Calibri" w:hAnsi="Cambria" w:cs="Calibri"/>
           <w:b/>
           <w:sz w:val="28"/>
           <w:szCs w:val="24"/>
           <w:lang w:eastAsia="ar-SA"/>
         </w:rPr>
-      </w:pPr>
-      <w:r>
-        <w:rPr>
-          <w:rFonts w:ascii="Cambria" w:eastAsia="Calibri" w:hAnsi="Cambria" w:cs="Calibri"/>
-          <w:b/>
-          <w:sz w:val="28"/>
-          <w:szCs w:val="24"/>
-          <w:lang w:eastAsia="ar-SA"/>
-        </w:rPr>
         <w:t>References</w:t>
       </w:r>
     </w:p>
@@ -1094,22 +1092,509 @@
         <w:suppressAutoHyphens/>
         <w:rPr>
           <w:rFonts w:ascii="Cambria" w:eastAsia="Calibri" w:hAnsi="Cambria" w:cs="Calibri"/>
-          <w:sz w:val="28"/>
-          <w:szCs w:val="24"/>
-          <w:lang w:eastAsia="ar-SA"/>
-        </w:rPr>
-      </w:pPr>
+          <w:sz w:val="24"/>
+          <w:szCs w:val="24"/>
+          <w:lang w:eastAsia="ar-SA"/>
+        </w:rPr>
+      </w:pPr>
+      <w:r>
+        <w:rPr>
+          <w:rFonts w:ascii="Cambria" w:eastAsia="Calibri" w:hAnsi="Cambria" w:cs="Calibri"/>
+          <w:sz w:val="24"/>
+          <w:szCs w:val="24"/>
+          <w:lang w:eastAsia="ar-SA"/>
+        </w:rPr>
+        <w:t>Chuan Yue and Haining Wang. 2009. Characterizing insecure javascript practices on the web. In Proceedings of the 18th international conference on World wide web (WWW '09). ACM, New York, NY, USA, 961-970. http://doi.acm.org/10.1145/1526709.1526838</w:t>
+      </w:r>
     </w:p>
     <w:p>
       <w:pPr>
         <w:suppressAutoHyphens/>
         <w:rPr>
           <w:rFonts w:ascii="Cambria" w:eastAsia="Calibri" w:hAnsi="Cambria" w:cs="Calibri"/>
-          <w:sz w:val="28"/>
-          <w:szCs w:val="24"/>
-          <w:lang w:eastAsia="ar-SA"/>
-        </w:rPr>
-      </w:pPr>
+          <w:sz w:val="24"/>
+          <w:szCs w:val="24"/>
+          <w:lang w:eastAsia="ar-SA"/>
+        </w:rPr>
+      </w:pPr>
+      <w:r>
+        <w:rPr>
+          <w:rFonts w:ascii="Cambria" w:eastAsia="Calibri" w:hAnsi="Cambria" w:cs="Calibri"/>
+          <w:sz w:val="24"/>
+          <w:szCs w:val="24"/>
+          <w:lang w:eastAsia="ar-SA"/>
+        </w:rPr>
+        <w:t>Henry Van Styn. 2011. Git. Linux J. 2011, 208, pages.</w:t>
+      </w:r>
+    </w:p>
+    <w:p>
+      <w:pPr>
+        <w:suppressAutoHyphens/>
+        <w:rPr>
+          <w:rFonts w:ascii="Cambria" w:eastAsia="Calibri" w:hAnsi="Cambria" w:cs="Calibri"/>
+          <w:sz w:val="24"/>
+          <w:szCs w:val="24"/>
+          <w:lang w:eastAsia="ar-SA"/>
+        </w:rPr>
+      </w:pPr>
+      <w:r>
+        <w:rPr>
+          <w:rFonts w:ascii="Cambria" w:eastAsia="Calibri" w:hAnsi="Cambria" w:cs="Calibri"/>
+          <w:sz w:val="24"/>
+          <w:szCs w:val="24"/>
+          <w:lang w:eastAsia="ar-SA"/>
+        </w:rPr>
+        <w:t>Merelo-Guervos, J.J.; Castillo, P.A.; Laredo, J.L.J.; Mora Garcia, A.; Prieto, A.; , "Asynchronous distributed genetic algorithms with Javascript and JSON," Evolutionary Computation, 2008. CEC 2008. (IEEE World Congress on Computational Intelligence). IEEE Congress on , vol., no., pp.1372-1379, 1-6 June 2008</w:t>
+      </w:r>
+      <w:r>
+        <w:rPr>
+          <w:rFonts w:ascii="Cambria" w:eastAsia="Calibri" w:hAnsi="Cambria" w:cs="Calibri"/>
+          <w:sz w:val="24"/>
+          <w:szCs w:val="24"/>
+          <w:lang w:eastAsia="ar-SA"/>
+        </w:rPr>
+        <w:t xml:space="preserve"> URL: </w:t>
+      </w:r>
+      <w:r>
+        <w:rPr>
+          <w:rFonts w:ascii="Cambria" w:eastAsia="Calibri" w:hAnsi="Cambria" w:cs="Calibri"/>
+          <w:sz w:val="24"/>
+          <w:szCs w:val="24"/>
+          <w:lang w:eastAsia="ar-SA"/>
+        </w:rPr>
+        <w:t>http://ieeexplore.ieee.org/</w:t>
+      </w:r>
+      <w:r>
+        <w:rPr>
+          <w:rFonts w:ascii="Cambria" w:eastAsia="Calibri" w:hAnsi="Cambria" w:cs="Calibri"/>
+          <w:sz w:val="24"/>
+          <w:szCs w:val="24"/>
+          <w:lang w:eastAsia="ar-SA"/>
+        </w:rPr>
+        <w:br/>
+      </w:r>
+      <w:r>
+        <w:rPr>
+          <w:rFonts w:ascii="Cambria" w:eastAsia="Calibri" w:hAnsi="Cambria" w:cs="Calibri"/>
+          <w:sz w:val="24"/>
+          <w:szCs w:val="24"/>
+          <w:lang w:eastAsia="ar-SA"/>
+        </w:rPr>
+        <w:t>stamp/stamp.jsp?tp=&amp;arnumber=4630973&amp;isnumber=4630767</w:t>
+      </w:r>
+    </w:p>
+    <w:p>
+      <w:pPr>
+        <w:suppressAutoHyphens/>
+        <w:rPr>
+          <w:rFonts w:ascii="Cambria" w:eastAsia="Calibri" w:hAnsi="Cambria" w:cs="Calibri"/>
+          <w:sz w:val="24"/>
+          <w:szCs w:val="24"/>
+          <w:lang w:eastAsia="ar-SA"/>
+        </w:rPr>
+      </w:pPr>
+      <w:r>
+        <w:rPr>
+          <w:rFonts w:ascii="Cambria" w:eastAsia="Calibri" w:hAnsi="Cambria" w:cs="Calibri"/>
+          <w:sz w:val="24"/>
+          <w:szCs w:val="24"/>
+          <w:lang w:eastAsia="ar-SA"/>
+        </w:rPr>
+        <w:t>Saeed Aghaee and Cesare Pautasso. 2010. Mashup development with HTML5. In Proceedings of the 3rd and 4th International Workshop on Web APIs and Services Mashups (Mashups '09/'10). ACM, New York, NY, USA, , Article 10 , 8 pages. http://doi.acm.org/10.1145/1944999.1945009</w:t>
+      </w:r>
+    </w:p>
+    <w:p>
+      <w:pPr>
+        <w:suppressAutoHyphens/>
+        <w:rPr>
+          <w:rFonts w:ascii="Cambria" w:eastAsia="Calibri" w:hAnsi="Cambria" w:cs="Calibri"/>
+          <w:sz w:val="24"/>
+          <w:szCs w:val="24"/>
+          <w:lang w:eastAsia="ar-SA"/>
+        </w:rPr>
+      </w:pPr>
+      <w:r>
+        <w:rPr>
+          <w:rFonts w:ascii="Cambria" w:eastAsia="Calibri" w:hAnsi="Cambria" w:cs="Calibri"/>
+          <w:sz w:val="24"/>
+          <w:szCs w:val="24"/>
+          <w:lang w:eastAsia="ar-SA"/>
+        </w:rPr>
+        <w:t>Shahriar, H.; Zulkernine, M.; , "Injecting Comments to Detect JavaScript Code Injection Attacks," Computer Software and Applications Conference Workshops (COMPSACW), 2011 IEEE 35th Annual , vol., no., pp.104-109, 18-22 July 2011</w:t>
+      </w:r>
+      <w:r>
+        <w:rPr>
+          <w:rFonts w:ascii="Cambria" w:eastAsia="Calibri" w:hAnsi="Cambria" w:cs="Calibri"/>
+          <w:sz w:val="24"/>
+          <w:szCs w:val="24"/>
+          <w:lang w:eastAsia="ar-SA"/>
+        </w:rPr>
+        <w:t xml:space="preserve"> URL: </w:t>
+      </w:r>
+      <w:r>
+        <w:rPr>
+          <w:rFonts w:ascii="Cambria" w:eastAsia="Calibri" w:hAnsi="Cambria" w:cs="Calibri"/>
+          <w:sz w:val="24"/>
+          <w:szCs w:val="24"/>
+          <w:lang w:eastAsia="ar-SA"/>
+        </w:rPr>
+        <w:t>http://ieeexplore.ieee.org/</w:t>
+      </w:r>
+      <w:r>
+        <w:rPr>
+          <w:rFonts w:ascii="Cambria" w:eastAsia="Calibri" w:hAnsi="Cambria" w:cs="Calibri"/>
+          <w:sz w:val="24"/>
+          <w:szCs w:val="24"/>
+          <w:lang w:eastAsia="ar-SA"/>
+        </w:rPr>
+        <w:br/>
+      </w:r>
+      <w:r>
+        <w:rPr>
+          <w:rFonts w:ascii="Cambria" w:eastAsia="Calibri" w:hAnsi="Cambria" w:cs="Calibri"/>
+          <w:sz w:val="24"/>
+          <w:szCs w:val="24"/>
+          <w:lang w:eastAsia="ar-SA"/>
+        </w:rPr>
+        <w:t>stamp/stamp.jsp?tp=&amp;arnumber=6032221&amp;isnumber=6032200</w:t>
+      </w:r>
+    </w:p>
+    <w:p>
+      <w:pPr>
+        <w:suppressAutoHyphens/>
+        <w:rPr>
+          <w:rFonts w:ascii="Cambria" w:eastAsia="Calibri" w:hAnsi="Cambria" w:cs="Calibri"/>
+          <w:sz w:val="24"/>
+          <w:szCs w:val="24"/>
+          <w:lang w:eastAsia="ar-SA"/>
+        </w:rPr>
+      </w:pPr>
+      <w:r>
+        <w:rPr>
+          <w:rFonts w:ascii="Cambria" w:eastAsia="Calibri" w:hAnsi="Cambria" w:cs="Calibri"/>
+          <w:sz w:val="24"/>
+          <w:szCs w:val="24"/>
+          <w:lang w:eastAsia="ar-SA"/>
+        </w:rPr>
+        <w:t>Suzumura, T.; Trent, S.; Tatsubori, M.; Tozawa, A.; Onodera, T.; , "Performance Comparison of Web Service Engines in PHP, Java and C," Web Services, 2008. ICWS '08. IEEE International Conference on , vol., no., pp.385-392, 23-26 Sept. 2008</w:t>
+      </w:r>
+      <w:r>
+        <w:rPr>
+          <w:rFonts w:ascii="Cambria" w:eastAsia="Calibri" w:hAnsi="Cambria" w:cs="Calibri"/>
+          <w:sz w:val="24"/>
+          <w:szCs w:val="24"/>
+          <w:lang w:eastAsia="ar-SA"/>
+        </w:rPr>
+        <w:t xml:space="preserve"> </w:t>
+      </w:r>
+      <w:r>
+        <w:rPr>
+          <w:rFonts w:ascii="Cambria" w:eastAsia="Calibri" w:hAnsi="Cambria" w:cs="Calibri"/>
+          <w:sz w:val="24"/>
+          <w:szCs w:val="24"/>
+          <w:lang w:eastAsia="ar-SA"/>
+        </w:rPr>
+        <w:t>URL</w:t>
+      </w:r>
+      <w:r>
+        <w:rPr>
+          <w:rFonts w:ascii="Cambria" w:eastAsia="Calibri" w:hAnsi="Cambria" w:cs="Calibri"/>
+          <w:sz w:val="24"/>
+          <w:szCs w:val="24"/>
+          <w:lang w:eastAsia="ar-SA"/>
+        </w:rPr>
+        <w:t xml:space="preserve">: </w:t>
+      </w:r>
+      <w:r>
+        <w:rPr>
+          <w:rFonts w:ascii="Cambria" w:eastAsia="Calibri" w:hAnsi="Cambria" w:cs="Calibri"/>
+          <w:sz w:val="24"/>
+          <w:szCs w:val="24"/>
+          <w:lang w:eastAsia="ar-SA"/>
+        </w:rPr>
+        <w:t>http://ieeexplore.ieee.org/</w:t>
+      </w:r>
+      <w:r>
+        <w:rPr>
+          <w:rFonts w:ascii="Cambria" w:eastAsia="Calibri" w:hAnsi="Cambria" w:cs="Calibri"/>
+          <w:sz w:val="24"/>
+          <w:szCs w:val="24"/>
+          <w:lang w:eastAsia="ar-SA"/>
+        </w:rPr>
+        <w:br/>
+      </w:r>
+      <w:r>
+        <w:rPr>
+          <w:rFonts w:ascii="Cambria" w:eastAsia="Calibri" w:hAnsi="Cambria" w:cs="Calibri"/>
+          <w:sz w:val="24"/>
+          <w:szCs w:val="24"/>
+          <w:lang w:eastAsia="ar-SA"/>
+        </w:rPr>
+        <w:t>stamp/stamp.jsp?tp=&amp;arnumber=4670199&amp;isnumber=4670130</w:t>
+      </w:r>
+    </w:p>
+    <w:p>
+      <w:pPr>
+        <w:suppressAutoHyphens/>
+        <w:rPr>
+          <w:rFonts w:ascii="Cambria" w:eastAsia="Calibri" w:hAnsi="Cambria" w:cs="Calibri"/>
+          <w:sz w:val="24"/>
+          <w:szCs w:val="24"/>
+          <w:lang w:eastAsia="ar-SA"/>
+        </w:rPr>
+      </w:pPr>
+      <w:r>
+        <w:rPr>
+          <w:rFonts w:ascii="Cambria" w:eastAsia="Calibri" w:hAnsi="Cambria" w:cs="Calibri"/>
+          <w:sz w:val="24"/>
+          <w:szCs w:val="24"/>
+          <w:lang w:eastAsia="ar-SA"/>
+        </w:rPr>
+        <w:t>Taivalsaari, Antero; Mikkonen, Tommi; , "The Web as an Application Platform: The Saga Continues," Software Engineering and Advanced Applications (SEAA), 2011 37th EUROMICRO Conference on , vol., no., pp.170-174, Aug. 30 2011-Sept. 2 2011</w:t>
+      </w:r>
+      <w:r>
+        <w:rPr>
+          <w:rFonts w:ascii="Cambria" w:eastAsia="Calibri" w:hAnsi="Cambria" w:cs="Calibri"/>
+          <w:sz w:val="24"/>
+          <w:szCs w:val="24"/>
+          <w:lang w:eastAsia="ar-SA"/>
+        </w:rPr>
+        <w:t xml:space="preserve"> </w:t>
+      </w:r>
+      <w:r>
+        <w:rPr>
+          <w:rFonts w:ascii="Cambria" w:eastAsia="Calibri" w:hAnsi="Cambria" w:cs="Calibri"/>
+          <w:sz w:val="24"/>
+          <w:szCs w:val="24"/>
+          <w:lang w:eastAsia="ar-SA"/>
+        </w:rPr>
+        <w:t xml:space="preserve">URL: </w:t>
+      </w:r>
+      <w:r>
+        <w:rPr>
+          <w:rFonts w:ascii="Cambria" w:eastAsia="Calibri" w:hAnsi="Cambria" w:cs="Calibri"/>
+          <w:sz w:val="24"/>
+          <w:szCs w:val="24"/>
+          <w:lang w:eastAsia="ar-SA"/>
+        </w:rPr>
+        <w:t>h</w:t>
+      </w:r>
+      <w:r>
+        <w:rPr>
+          <w:rFonts w:ascii="Cambria" w:eastAsia="Calibri" w:hAnsi="Cambria" w:cs="Calibri"/>
+          <w:sz w:val="24"/>
+          <w:szCs w:val="24"/>
+          <w:lang w:eastAsia="ar-SA"/>
+        </w:rPr>
+        <w:t>ttp://ieeexplore.ieee.org/</w:t>
+      </w:r>
+      <w:r>
+        <w:rPr>
+          <w:rFonts w:ascii="Cambria" w:eastAsia="Calibri" w:hAnsi="Cambria" w:cs="Calibri"/>
+          <w:sz w:val="24"/>
+          <w:szCs w:val="24"/>
+          <w:lang w:eastAsia="ar-SA"/>
+        </w:rPr>
+        <w:br/>
+      </w:r>
+      <w:r>
+        <w:rPr>
+          <w:rFonts w:ascii="Cambria" w:eastAsia="Calibri" w:hAnsi="Cambria" w:cs="Calibri"/>
+          <w:sz w:val="24"/>
+          <w:szCs w:val="24"/>
+          <w:lang w:eastAsia="ar-SA"/>
+        </w:rPr>
+        <w:t>stamp/stamp.jsp?tp=&amp;arnumber=6068340&amp;isnumber=6068309</w:t>
+      </w:r>
+    </w:p>
+    <w:p>
+      <w:pPr>
+        <w:rPr>
+          <w:rFonts w:ascii="Cambria" w:eastAsia="Calibri" w:hAnsi="Cambria" w:cs="Calibri"/>
+          <w:sz w:val="24"/>
+          <w:szCs w:val="24"/>
+          <w:lang w:eastAsia="ar-SA"/>
+        </w:rPr>
+      </w:pPr>
+      <w:r>
+        <w:rPr>
+          <w:rFonts w:ascii="Cambria" w:eastAsia="Calibri" w:hAnsi="Cambria" w:cs="Calibri"/>
+          <w:sz w:val="24"/>
+          <w:szCs w:val="24"/>
+          <w:lang w:eastAsia="ar-SA"/>
+        </w:rPr>
+        <w:br w:type="page"/>
+      </w:r>
+    </w:p>
+    <w:p>
+      <w:pPr>
+        <w:suppressAutoHyphens/>
+        <w:rPr>
+          <w:rFonts w:ascii="Cambria" w:eastAsia="Calibri" w:hAnsi="Cambria" w:cs="Calibri"/>
+          <w:sz w:val="24"/>
+          <w:szCs w:val="24"/>
+          <w:lang w:eastAsia="ar-SA"/>
+        </w:rPr>
+      </w:pPr>
+    </w:p>
+    <w:p>
+      <w:pPr>
+        <w:suppressAutoHyphens/>
+        <w:rPr>
+          <w:rFonts w:ascii="Cambria" w:eastAsia="Calibri" w:hAnsi="Cambria" w:cs="Calibri"/>
+          <w:sz w:val="24"/>
+          <w:szCs w:val="24"/>
+          <w:lang w:eastAsia="ar-SA"/>
+        </w:rPr>
+      </w:pPr>
+      <w:r>
+        <w:rPr>
+          <w:rFonts w:ascii="Cambria" w:eastAsia="Calibri" w:hAnsi="Cambria" w:cs="Calibri"/>
+          <w:sz w:val="24"/>
+          <w:szCs w:val="24"/>
+          <w:lang w:eastAsia="ar-SA"/>
+        </w:rPr>
+        <w:t>Veglis, A.; Leclercq, M.; Quema, V.; Stefani, J.-B.; , "PHP and SQL made simple," Distributed Systems Online, IEEE , vol.6, no.8, Aug. 2005</w:t>
+      </w:r>
+      <w:r>
+        <w:rPr>
+          <w:rFonts w:ascii="Cambria" w:eastAsia="Calibri" w:hAnsi="Cambria" w:cs="Calibri"/>
+          <w:sz w:val="24"/>
+          <w:szCs w:val="24"/>
+          <w:lang w:eastAsia="ar-SA"/>
+        </w:rPr>
+        <w:t xml:space="preserve"> </w:t>
+      </w:r>
+      <w:r>
+        <w:rPr>
+          <w:rFonts w:ascii="Cambria" w:eastAsia="Calibri" w:hAnsi="Cambria" w:cs="Calibri"/>
+          <w:sz w:val="24"/>
+          <w:szCs w:val="24"/>
+          <w:lang w:eastAsia="ar-SA"/>
+        </w:rPr>
+        <w:t>URL:</w:t>
+      </w:r>
+      <w:r>
+        <w:rPr>
+          <w:rFonts w:ascii="Cambria" w:eastAsia="Calibri" w:hAnsi="Cambria" w:cs="Calibri"/>
+          <w:sz w:val="24"/>
+          <w:szCs w:val="24"/>
+          <w:lang w:eastAsia="ar-SA"/>
+        </w:rPr>
+        <w:t xml:space="preserve"> </w:t>
+      </w:r>
+      <w:r>
+        <w:rPr>
+          <w:rFonts w:ascii="Cambria" w:eastAsia="Calibri" w:hAnsi="Cambria" w:cs="Calibri"/>
+          <w:sz w:val="24"/>
+          <w:szCs w:val="24"/>
+          <w:lang w:eastAsia="ar-SA"/>
+        </w:rPr>
+        <w:t>http://ieeexplore.ieee.org/</w:t>
+      </w:r>
+      <w:r>
+        <w:rPr>
+          <w:rFonts w:ascii="Cambria" w:eastAsia="Calibri" w:hAnsi="Cambria" w:cs="Calibri"/>
+          <w:sz w:val="24"/>
+          <w:szCs w:val="24"/>
+          <w:lang w:eastAsia="ar-SA"/>
+        </w:rPr>
+        <w:br/>
+      </w:r>
+      <w:r>
+        <w:rPr>
+          <w:rFonts w:ascii="Cambria" w:eastAsia="Calibri" w:hAnsi="Cambria" w:cs="Calibri"/>
+          <w:sz w:val="24"/>
+          <w:szCs w:val="24"/>
+          <w:lang w:eastAsia="ar-SA"/>
+        </w:rPr>
+        <w:t>stamp/stamp.jsp?tp=&amp;arnumber=1510592&amp;isnumber=32340</w:t>
+      </w:r>
+    </w:p>
+    <w:p>
+      <w:pPr>
+        <w:suppressAutoHyphens/>
+        <w:rPr>
+          <w:rFonts w:ascii="Cambria" w:eastAsia="Calibri" w:hAnsi="Cambria" w:cs="Calibri"/>
+          <w:sz w:val="24"/>
+          <w:szCs w:val="24"/>
+          <w:lang w:eastAsia="ar-SA"/>
+        </w:rPr>
+      </w:pPr>
+      <w:r>
+        <w:rPr>
+          <w:rFonts w:ascii="Cambria" w:eastAsia="Calibri" w:hAnsi="Cambria" w:cs="Calibri"/>
+          <w:sz w:val="24"/>
+          <w:szCs w:val="24"/>
+          <w:lang w:eastAsia="ar-SA"/>
+        </w:rPr>
+        <w:t xml:space="preserve">Wei, K.; Muthuprasanna, M.; Suraj Kothari; , "Preventing SQL injection attacks in stored procedures," Software Engineering Conference, 2006. Australian , vol., no., pp. 8 pp., 18-21 April </w:t>
+      </w:r>
+      <w:r>
+        <w:rPr>
+          <w:rFonts w:ascii="Cambria" w:eastAsia="Calibri" w:hAnsi="Cambria" w:cs="Calibri"/>
+          <w:sz w:val="24"/>
+          <w:szCs w:val="24"/>
+          <w:lang w:eastAsia="ar-SA"/>
+        </w:rPr>
+        <w:t>URL: h</w:t>
+      </w:r>
+      <w:r>
+        <w:rPr>
+          <w:rFonts w:ascii="Cambria" w:eastAsia="Calibri" w:hAnsi="Cambria" w:cs="Calibri"/>
+          <w:sz w:val="24"/>
+          <w:szCs w:val="24"/>
+          <w:lang w:eastAsia="ar-SA"/>
+        </w:rPr>
+        <w:t>ttp://ieeexplore.ieee.org/</w:t>
+      </w:r>
+      <w:r>
+        <w:rPr>
+          <w:rFonts w:ascii="Cambria" w:eastAsia="Calibri" w:hAnsi="Cambria" w:cs="Calibri"/>
+          <w:sz w:val="24"/>
+          <w:szCs w:val="24"/>
+          <w:lang w:eastAsia="ar-SA"/>
+        </w:rPr>
+        <w:br/>
+      </w:r>
+      <w:r>
+        <w:rPr>
+          <w:rFonts w:ascii="Cambria" w:eastAsia="Calibri" w:hAnsi="Cambria" w:cs="Calibri"/>
+          <w:sz w:val="24"/>
+          <w:szCs w:val="24"/>
+          <w:lang w:eastAsia="ar-SA"/>
+        </w:rPr>
+        <w:t>stamp/stamp.jsp?tp=&amp;arnumber=1615052&amp;isnumber=33896</w:t>
+      </w:r>
+    </w:p>
+    <w:p>
+      <w:pPr>
+        <w:suppressAutoHyphens/>
+        <w:rPr>
+          <w:rFonts w:ascii="Cambria" w:eastAsia="Calibri" w:hAnsi="Cambria" w:cs="Calibri"/>
+          <w:sz w:val="24"/>
+          <w:szCs w:val="24"/>
+          <w:lang w:eastAsia="ar-SA"/>
+        </w:rPr>
+      </w:pPr>
+      <w:r>
+        <w:rPr>
+          <w:rFonts w:ascii="Cambria" w:eastAsia="Calibri" w:hAnsi="Cambria" w:cs="Calibri"/>
+          <w:sz w:val="24"/>
+          <w:szCs w:val="24"/>
+          <w:lang w:eastAsia="ar-SA"/>
+        </w:rPr>
+        <w:t>Werner Kieling and Gerhard K</w:t>
+      </w:r>
+      <w:r>
+        <w:rPr>
+          <w:rFonts w:ascii="Cambria" w:eastAsia="Calibri" w:hAnsi="Cambria" w:cs="Calibri"/>
+          <w:sz w:val="24"/>
+          <w:szCs w:val="24"/>
+          <w:lang w:eastAsia="ar-SA"/>
+        </w:rPr>
+        <w:t>stler. 2002. Preference SQL: design, implementation, experiences. In Proceedings of the 28th international conference on Very Large Data Bases (VLDB '02). VLDB Endowment 990-1001.</w:t>
+      </w:r>
     </w:p>
     <w:p>
       <w:pPr>
@@ -1231,137 +1716,169 @@
         </w:rPr>
         <w:t>Team Biography</w:t>
       </w:r>
+    </w:p>
+    <w:p>
+      <w:pPr>
+        <w:rPr>
+          <w:rFonts w:asciiTheme="majorHAnsi" w:hAnsiTheme="majorHAnsi"/>
+          <w:sz w:val="28"/>
+          <w:szCs w:val="28"/>
+        </w:rPr>
+      </w:pPr>
+      <w:r>
+        <w:rPr>
+          <w:rFonts w:asciiTheme="majorHAnsi" w:hAnsiTheme="majorHAnsi"/>
+          <w:sz w:val="28"/>
+          <w:szCs w:val="28"/>
+        </w:rPr>
+        <w:t>Charles Madere</w:t>
+      </w:r>
+      <w:r>
+        <w:rPr>
+          <w:rFonts w:asciiTheme="majorHAnsi" w:hAnsiTheme="majorHAnsi"/>
+          <w:sz w:val="28"/>
+          <w:szCs w:val="28"/>
+        </w:rPr>
+        <w:t xml:space="preserve"> is </w:t>
+      </w:r>
+      <w:r>
+        <w:rPr>
+          <w:rFonts w:asciiTheme="majorHAnsi" w:hAnsiTheme="majorHAnsi"/>
+          <w:sz w:val="28"/>
+          <w:szCs w:val="28"/>
+        </w:rPr>
+        <w:t xml:space="preserve">the team leader of We Paint </w:t>
+      </w:r>
+      <w:r>
+        <w:rPr>
+          <w:rFonts w:asciiTheme="majorHAnsi" w:hAnsiTheme="majorHAnsi"/>
+          <w:sz w:val="28"/>
+          <w:szCs w:val="28"/>
+        </w:rPr>
+        <w:t>a</w:t>
+      </w:r>
+      <w:r>
+        <w:rPr>
+          <w:rFonts w:asciiTheme="majorHAnsi" w:hAnsiTheme="majorHAnsi"/>
+          <w:sz w:val="28"/>
+          <w:szCs w:val="28"/>
+        </w:rPr>
+        <w:t>nd a</w:t>
+      </w:r>
+      <w:r>
+        <w:rPr>
+          <w:rFonts w:asciiTheme="majorHAnsi" w:hAnsiTheme="majorHAnsi"/>
+          <w:sz w:val="28"/>
+          <w:szCs w:val="28"/>
+        </w:rPr>
+        <w:t xml:space="preserve"> senior at Southeastern. </w:t>
+      </w:r>
+      <w:r>
+        <w:rPr>
+          <w:rFonts w:asciiTheme="majorHAnsi" w:hAnsiTheme="majorHAnsi"/>
+          <w:sz w:val="28"/>
+          <w:szCs w:val="28"/>
+        </w:rPr>
+        <w:t xml:space="preserve">He has been attending Southeastern since the fall of 2008 and </w:t>
+      </w:r>
+      <w:r>
+        <w:rPr>
+          <w:rFonts w:asciiTheme="majorHAnsi" w:hAnsiTheme="majorHAnsi"/>
+          <w:sz w:val="28"/>
+          <w:szCs w:val="28"/>
+        </w:rPr>
+        <w:t xml:space="preserve">plans to graduate in the spring of 2013. </w:t>
+      </w:r>
+      <w:r>
+        <w:rPr>
+          <w:rFonts w:asciiTheme="majorHAnsi" w:hAnsiTheme="majorHAnsi"/>
+          <w:sz w:val="28"/>
+          <w:szCs w:val="28"/>
+        </w:rPr>
+        <w:t xml:space="preserve">His favorite sport is paintball and </w:t>
+      </w:r>
+      <w:r>
+        <w:rPr>
+          <w:rFonts w:asciiTheme="majorHAnsi" w:hAnsiTheme="majorHAnsi"/>
+          <w:sz w:val="28"/>
+          <w:szCs w:val="28"/>
+        </w:rPr>
+        <w:t xml:space="preserve">he </w:t>
+      </w:r>
+      <w:r>
+        <w:rPr>
+          <w:rFonts w:asciiTheme="majorHAnsi" w:hAnsiTheme="majorHAnsi"/>
+          <w:sz w:val="28"/>
+          <w:szCs w:val="28"/>
+        </w:rPr>
+        <w:t xml:space="preserve">hopes to move out of Louisiana </w:t>
+      </w:r>
+      <w:r>
+        <w:rPr>
+          <w:rFonts w:asciiTheme="majorHAnsi" w:hAnsiTheme="majorHAnsi"/>
+          <w:sz w:val="28"/>
+          <w:szCs w:val="28"/>
+        </w:rPr>
+        <w:t>someday</w:t>
+      </w:r>
+      <w:r>
+        <w:rPr>
+          <w:rFonts w:asciiTheme="majorHAnsi" w:hAnsiTheme="majorHAnsi"/>
+          <w:sz w:val="28"/>
+          <w:szCs w:val="28"/>
+        </w:rPr>
+        <w:t>.</w:t>
+      </w:r>
+      <w:r>
+        <w:rPr>
+          <w:rFonts w:asciiTheme="majorHAnsi" w:hAnsiTheme="majorHAnsi"/>
+          <w:sz w:val="28"/>
+          <w:szCs w:val="28"/>
+        </w:rPr>
+        <w:t xml:space="preserve"> </w:t>
+      </w:r>
+      <w:r>
+        <w:rPr>
+          <w:rFonts w:asciiTheme="majorHAnsi" w:hAnsiTheme="majorHAnsi"/>
+          <w:sz w:val="28"/>
+          <w:szCs w:val="28"/>
+        </w:rPr>
+        <w:t xml:space="preserve">He will feel </w:t>
+      </w:r>
+      <w:r>
+        <w:rPr>
+          <w:rFonts w:asciiTheme="majorHAnsi" w:hAnsiTheme="majorHAnsi"/>
+          <w:sz w:val="28"/>
+          <w:szCs w:val="28"/>
+        </w:rPr>
+        <w:t>much</w:t>
+      </w:r>
+      <w:r>
+        <w:rPr>
+          <w:rFonts w:asciiTheme="majorHAnsi" w:hAnsiTheme="majorHAnsi"/>
+          <w:sz w:val="28"/>
+          <w:szCs w:val="28"/>
+        </w:rPr>
+        <w:t xml:space="preserve"> better once this semester is over with.</w:t>
+      </w:r>
+      <w:r>
+        <w:rPr>
+          <w:rFonts w:asciiTheme="majorHAnsi" w:hAnsiTheme="majorHAnsi"/>
+          <w:sz w:val="28"/>
+          <w:szCs w:val="28"/>
+        </w:rPr>
+        <w:t xml:space="preserve"> The picture on the left was taken </w:t>
+      </w:r>
+      <w:r>
+        <w:rPr>
+          <w:rFonts w:asciiTheme="majorHAnsi" w:hAnsiTheme="majorHAnsi"/>
+          <w:sz w:val="28"/>
+          <w:szCs w:val="28"/>
+        </w:rPr>
+        <w:t>at Mardi Gras this year in Mandeville, Louisiana.</w:t>
+      </w:r>
       <w:bookmarkStart w:id="0" w:name="_GoBack"/>
       <w:bookmarkEnd w:id="0"/>
-    </w:p>
-    <w:p>
-      <w:pPr>
-        <w:rPr>
-          <w:rFonts w:asciiTheme="majorHAnsi" w:hAnsiTheme="majorHAnsi"/>
-          <w:sz w:val="28"/>
-          <w:szCs w:val="28"/>
-        </w:rPr>
-      </w:pPr>
-      <w:r>
-        <w:rPr>
-          <w:rFonts w:asciiTheme="majorHAnsi" w:hAnsiTheme="majorHAnsi"/>
-          <w:sz w:val="28"/>
-          <w:szCs w:val="28"/>
-        </w:rPr>
-        <w:t>Charles Madere</w:t>
-      </w:r>
-      <w:r>
-        <w:rPr>
-          <w:rFonts w:asciiTheme="majorHAnsi" w:hAnsiTheme="majorHAnsi"/>
-          <w:sz w:val="28"/>
-          <w:szCs w:val="28"/>
-        </w:rPr>
-        <w:t xml:space="preserve"> is </w:t>
-      </w:r>
-      <w:r>
-        <w:rPr>
-          <w:rFonts w:asciiTheme="majorHAnsi" w:hAnsiTheme="majorHAnsi"/>
-          <w:sz w:val="28"/>
-          <w:szCs w:val="28"/>
-        </w:rPr>
-        <w:t xml:space="preserve">the team leader of We Paint </w:t>
-      </w:r>
-      <w:r>
-        <w:rPr>
-          <w:rFonts w:asciiTheme="majorHAnsi" w:hAnsiTheme="majorHAnsi"/>
-          <w:sz w:val="28"/>
-          <w:szCs w:val="28"/>
-        </w:rPr>
-        <w:t>a</w:t>
-      </w:r>
-      <w:r>
-        <w:rPr>
-          <w:rFonts w:asciiTheme="majorHAnsi" w:hAnsiTheme="majorHAnsi"/>
-          <w:sz w:val="28"/>
-          <w:szCs w:val="28"/>
-        </w:rPr>
-        <w:t>nd a</w:t>
-      </w:r>
-      <w:r>
-        <w:rPr>
-          <w:rFonts w:asciiTheme="majorHAnsi" w:hAnsiTheme="majorHAnsi"/>
-          <w:sz w:val="28"/>
-          <w:szCs w:val="28"/>
-        </w:rPr>
-        <w:t xml:space="preserve"> senior at Southeastern. </w:t>
-      </w:r>
-      <w:r>
-        <w:rPr>
-          <w:rFonts w:asciiTheme="majorHAnsi" w:hAnsiTheme="majorHAnsi"/>
-          <w:sz w:val="28"/>
-          <w:szCs w:val="28"/>
-        </w:rPr>
-        <w:t xml:space="preserve">He has been attending Southeastern since the fall of 2008 and </w:t>
-      </w:r>
-      <w:r>
-        <w:rPr>
-          <w:rFonts w:asciiTheme="majorHAnsi" w:hAnsiTheme="majorHAnsi"/>
-          <w:sz w:val="28"/>
-          <w:szCs w:val="28"/>
-        </w:rPr>
-        <w:t xml:space="preserve">plans to graduate in the spring of 2013. </w:t>
-      </w:r>
-      <w:r>
-        <w:rPr>
-          <w:rFonts w:asciiTheme="majorHAnsi" w:hAnsiTheme="majorHAnsi"/>
-          <w:sz w:val="28"/>
-          <w:szCs w:val="28"/>
-        </w:rPr>
-        <w:t xml:space="preserve">His favorite sport is paintball and </w:t>
-      </w:r>
-      <w:r>
-        <w:rPr>
-          <w:rFonts w:asciiTheme="majorHAnsi" w:hAnsiTheme="majorHAnsi"/>
-          <w:sz w:val="28"/>
-          <w:szCs w:val="28"/>
-        </w:rPr>
-        <w:t xml:space="preserve">he </w:t>
-      </w:r>
-      <w:r>
-        <w:rPr>
-          <w:rFonts w:asciiTheme="majorHAnsi" w:hAnsiTheme="majorHAnsi"/>
-          <w:sz w:val="28"/>
-          <w:szCs w:val="28"/>
-        </w:rPr>
-        <w:t xml:space="preserve">hopes to move out of Louisiana </w:t>
-      </w:r>
-      <w:r>
-        <w:rPr>
-          <w:rFonts w:asciiTheme="majorHAnsi" w:hAnsiTheme="majorHAnsi"/>
-          <w:sz w:val="28"/>
-          <w:szCs w:val="28"/>
-        </w:rPr>
-        <w:t>someday</w:t>
-      </w:r>
-      <w:r>
-        <w:rPr>
-          <w:rFonts w:asciiTheme="majorHAnsi" w:hAnsiTheme="majorHAnsi"/>
-          <w:sz w:val="28"/>
-          <w:szCs w:val="28"/>
-        </w:rPr>
-        <w:t>.</w:t>
-      </w:r>
-      <w:r>
-        <w:rPr>
-          <w:rFonts w:asciiTheme="majorHAnsi" w:hAnsiTheme="majorHAnsi"/>
-          <w:sz w:val="28"/>
-          <w:szCs w:val="28"/>
-        </w:rPr>
-        <w:t xml:space="preserve"> </w:t>
-      </w:r>
-      <w:r>
-        <w:rPr>
-          <w:rFonts w:asciiTheme="majorHAnsi" w:hAnsiTheme="majorHAnsi"/>
-          <w:sz w:val="28"/>
-          <w:szCs w:val="28"/>
-        </w:rPr>
-        <w:t>He will feel a lot better once this semester is over with.</w:t>
-      </w:r>
     </w:p>
     <w:p>
       <w:pPr>
@@ -1391,19 +1908,19 @@
           <wp:anchor distT="0" distB="0" distL="114300" distR="114300" simplePos="0" relativeHeight="251662336" behindDoc="1" locked="0" layoutInCell="1" allowOverlap="1" wp14:anchorId="2D3BB034" wp14:editId="65E3770E">
             <wp:simplePos x="0" y="0"/>
             <wp:positionH relativeFrom="column">
-              <wp:posOffset>0</wp:posOffset>
+              <wp:posOffset>84455</wp:posOffset>
             </wp:positionH>
             <wp:positionV relativeFrom="paragraph">
-              <wp:posOffset>365125</wp:posOffset>
+              <wp:posOffset>368300</wp:posOffset>
             </wp:positionV>
-            <wp:extent cx="1598295" cy="1905000"/>
-            <wp:effectExtent l="0" t="0" r="1905" b="0"/>
+            <wp:extent cx="1428750" cy="1905000"/>
+            <wp:effectExtent l="0" t="0" r="0" b="0"/>
             <wp:wrapTight wrapText="bothSides">
               <wp:wrapPolygon edited="0">
                 <wp:start x="0" y="0"/>
                 <wp:lineTo x="0" y="21384"/>
-                <wp:lineTo x="21368" y="21384"/>
-                <wp:lineTo x="21368" y="0"/>
+                <wp:lineTo x="21312" y="21384"/>
+                <wp:lineTo x="21312" y="0"/>
                 <wp:lineTo x="0" y="0"/>
               </wp:wrapPolygon>
             </wp:wrapTight>
@@ -1419,7 +1936,7 @@
                     <pic:cNvPicPr/>
                   </pic:nvPicPr>
                   <pic:blipFill>
-                    <a:blip r:embed="rId9">
+                    <a:blip r:embed="rId9" cstate="print">
                       <a:extLst>
                         <a:ext uri="{28A0092B-C50C-407E-A947-70E740481C1C}">
                           <a14:useLocalDpi xmlns:a14="http://schemas.microsoft.com/office/drawing/2010/main" val="0"/>
@@ -1433,7 +1950,7 @@
                   <pic:spPr>
                     <a:xfrm>
                       <a:off x="0" y="0"/>
-                      <a:ext cx="1598295" cy="1905000"/>
+                      <a:ext cx="1428750" cy="1905000"/>
                     </a:xfrm>
                     <a:prstGeom prst="rect">
                       <a:avLst/>
@@ -1482,15 +1999,7 @@
           <w:sz w:val="28"/>
           <w:szCs w:val="28"/>
         </w:rPr>
-        <w:t>blah</w:t>
-      </w:r>
-      <w:r>
-        <w:rPr>
-          <w:rFonts w:asciiTheme="majorHAnsi" w:hAnsiTheme="majorHAnsi"/>
-          <w:sz w:val="28"/>
-          <w:szCs w:val="28"/>
-        </w:rPr>
-        <w:t xml:space="preserve"> blah blah blah blah blah blah blah blah blah blah blah blah blah blah blah blah blah blah blah blah blah blah blah blah blah blah blah blah blah blah blah blah blah blah blah blah blah blah blah blah blah blah blah blah</w:t>
+        <w:t>blah blah blah blah blah blah blah blah blah blah blah blah blah blah blah blah blah blah blah blah blah blah blah blah blah blah blah blah blah blah blah blah blah blah blah blah blah blah blah blah blah blah blah blah blah</w:t>
       </w:r>
       <w:r>
         <w:rPr>
@@ -1500,6 +2009,41 @@
         </w:rPr>
         <w:t xml:space="preserve"> blah blah blah blah blah blah blah blah blah blah blah blah blah blah blah blah blah blah blah blah blah blah blah blah blah blah blah blah blah blah blah blah blah blah </w:t>
       </w:r>
+    </w:p>
+    <w:p>
+      <w:pPr>
+        <w:rPr>
+          <w:rFonts w:asciiTheme="majorHAnsi" w:hAnsiTheme="majorHAnsi"/>
+          <w:sz w:val="28"/>
+          <w:szCs w:val="28"/>
+        </w:rPr>
+      </w:pPr>
+    </w:p>
+    <w:p>
+      <w:pPr>
+        <w:rPr>
+          <w:rFonts w:asciiTheme="majorHAnsi" w:hAnsiTheme="majorHAnsi"/>
+          <w:sz w:val="28"/>
+          <w:szCs w:val="28"/>
+        </w:rPr>
+      </w:pPr>
+      <w:r>
+        <w:rPr>
+          <w:rFonts w:asciiTheme="majorHAnsi" w:hAnsiTheme="majorHAnsi"/>
+          <w:sz w:val="28"/>
+          <w:szCs w:val="28"/>
+        </w:rPr>
+        <w:br w:type="page"/>
+      </w:r>
+    </w:p>
+    <w:p>
+      <w:pPr>
+        <w:rPr>
+          <w:rFonts w:asciiTheme="majorHAnsi" w:hAnsiTheme="majorHAnsi"/>
+          <w:sz w:val="28"/>
+          <w:szCs w:val="28"/>
+        </w:rPr>
+      </w:pPr>
     </w:p>
     <w:p>
       <w:pPr>
@@ -1534,18 +2078,20 @@
             <wp:positionV relativeFrom="paragraph">
               <wp:posOffset>114300</wp:posOffset>
             </wp:positionV>
-            <wp:extent cx="2328545" cy="2259965"/>
-            <wp:effectExtent l="133350" t="114300" r="147955" b="159385"/>
+            <wp:extent cx="1991995" cy="1933575"/>
+            <wp:effectExtent l="133350" t="114300" r="141605" b="161925"/>
             <wp:wrapTight wrapText="bothSides">
               <wp:wrapPolygon edited="0">
-                <wp:start x="-530" y="-1092"/>
-                <wp:lineTo x="-1237" y="-728"/>
-                <wp:lineTo x="-1060" y="22941"/>
-                <wp:lineTo x="22619" y="22941"/>
-                <wp:lineTo x="22796" y="2185"/>
-                <wp:lineTo x="22089" y="-546"/>
-                <wp:lineTo x="22089" y="-1092"/>
-                <wp:lineTo x="-530" y="-1092"/>
+                <wp:start x="-826" y="-1277"/>
+                <wp:lineTo x="-1446" y="-851"/>
+                <wp:lineTo x="-1446" y="21494"/>
+                <wp:lineTo x="-1033" y="23196"/>
+                <wp:lineTo x="22516" y="23196"/>
+                <wp:lineTo x="22929" y="19791"/>
+                <wp:lineTo x="22929" y="2554"/>
+                <wp:lineTo x="22309" y="-638"/>
+                <wp:lineTo x="22309" y="-1277"/>
+                <wp:lineTo x="-826" y="-1277"/>
               </wp:wrapPolygon>
             </wp:wrapTight>
             <wp:docPr id="6" name="Picture 6"/>
@@ -1573,7 +2119,7 @@
                   <pic:spPr bwMode="auto">
                     <a:xfrm>
                       <a:off x="0" y="0"/>
-                      <a:ext cx="2328545" cy="2259965"/>
+                      <a:ext cx="1991995" cy="1933575"/>
                     </a:xfrm>
                     <a:prstGeom prst="rect">
                       <a:avLst/>
@@ -1643,6 +2189,15 @@
           <w:szCs w:val="28"/>
         </w:rPr>
       </w:pPr>
+    </w:p>
+    <w:p>
+      <w:pPr>
+        <w:rPr>
+          <w:rFonts w:asciiTheme="majorHAnsi" w:hAnsiTheme="majorHAnsi"/>
+          <w:sz w:val="28"/>
+          <w:szCs w:val="28"/>
+        </w:rPr>
+      </w:pPr>
       <w:r>
         <w:rPr>
           <w:rFonts w:asciiTheme="majorHAnsi" w:hAnsiTheme="majorHAnsi"/>
@@ -1657,16 +2212,16 @@
               <wp:posOffset>0</wp:posOffset>
             </wp:positionH>
             <wp:positionV relativeFrom="paragraph">
-              <wp:posOffset>363220</wp:posOffset>
+              <wp:posOffset>365125</wp:posOffset>
             </wp:positionV>
-            <wp:extent cx="2440305" cy="1638300"/>
+            <wp:extent cx="2190750" cy="1470660"/>
             <wp:effectExtent l="0" t="0" r="0" b="0"/>
             <wp:wrapTight wrapText="bothSides">
               <wp:wrapPolygon edited="0">
                 <wp:start x="0" y="0"/>
-                <wp:lineTo x="0" y="21349"/>
-                <wp:lineTo x="21415" y="21349"/>
-                <wp:lineTo x="21415" y="0"/>
+                <wp:lineTo x="0" y="21264"/>
+                <wp:lineTo x="21412" y="21264"/>
+                <wp:lineTo x="21412" y="0"/>
                 <wp:lineTo x="0" y="0"/>
               </wp:wrapPolygon>
             </wp:wrapTight>
@@ -1696,7 +2251,7 @@
                   <pic:spPr>
                     <a:xfrm>
                       <a:off x="0" y="0"/>
-                      <a:ext cx="2440305" cy="1638300"/>
+                      <a:ext cx="2190750" cy="1470660"/>
                     </a:xfrm>
                     <a:prstGeom prst="rect">
                       <a:avLst/>
@@ -1800,43 +2355,49 @@
       <w:pStyle w:val="Footer"/>
       <w:jc w:val="right"/>
       <w:rPr>
-        <w:sz w:val="24"/>
+        <w:rFonts w:asciiTheme="majorHAnsi" w:hAnsiTheme="majorHAnsi"/>
+        <w:sz w:val="28"/>
         <w:szCs w:val="24"/>
       </w:rPr>
     </w:pPr>
     <w:r>
       <w:rPr>
-        <w:sz w:val="24"/>
+        <w:rFonts w:asciiTheme="majorHAnsi" w:hAnsiTheme="majorHAnsi"/>
+        <w:sz w:val="28"/>
         <w:szCs w:val="24"/>
       </w:rPr>
       <w:fldChar w:fldCharType="begin"/>
     </w:r>
     <w:r>
       <w:rPr>
-        <w:sz w:val="24"/>
+        <w:rFonts w:asciiTheme="majorHAnsi" w:hAnsiTheme="majorHAnsi"/>
+        <w:sz w:val="28"/>
         <w:szCs w:val="24"/>
       </w:rPr>
       <w:instrText xml:space="preserve"> PAGE   \* MERGEFORMAT </w:instrText>
     </w:r>
     <w:r>
       <w:rPr>
-        <w:sz w:val="24"/>
+        <w:rFonts w:asciiTheme="majorHAnsi" w:hAnsiTheme="majorHAnsi"/>
+        <w:sz w:val="28"/>
         <w:szCs w:val="24"/>
       </w:rPr>
       <w:fldChar w:fldCharType="separate"/>
     </w:r>
     <w:r>
       <w:rPr>
+        <w:rFonts w:asciiTheme="majorHAnsi" w:hAnsiTheme="majorHAnsi"/>
         <w:noProof/>
-        <w:sz w:val="24"/>
+        <w:sz w:val="28"/>
         <w:szCs w:val="24"/>
       </w:rPr>
       <w:t>1</w:t>
     </w:r>
     <w:r>
       <w:rPr>
+        <w:rFonts w:asciiTheme="majorHAnsi" w:hAnsiTheme="majorHAnsi"/>
         <w:noProof/>
-        <w:sz w:val="24"/>
+        <w:sz w:val="28"/>
         <w:szCs w:val="24"/>
       </w:rPr>
       <w:fldChar w:fldCharType="end"/>
@@ -2241,6 +2802,17 @@
       <w:szCs w:val="20"/>
     </w:rPr>
   </w:style>
+  <w:style w:type="character" w:styleId="Hyperlink">
+    <w:name w:val="Hyperlink"/>
+    <w:basedOn w:val="DefaultParagraphFont"/>
+    <w:uiPriority w:val="99"/>
+    <w:unhideWhenUsed/>
+    <w:rsid w:val="00B90407"/>
+    <w:rPr>
+      <w:color w:val="0000FF" w:themeColor="hyperlink"/>
+      <w:u w:val="single"/>
+    </w:rPr>
+  </w:style>
 </w:styles>
 </file>
 
@@ -2613,6 +3185,17 @@
       <w:bCs/>
       <w:sz w:val="20"/>
       <w:szCs w:val="20"/>
+    </w:rPr>
+  </w:style>
+  <w:style w:type="character" w:styleId="Hyperlink">
+    <w:name w:val="Hyperlink"/>
+    <w:basedOn w:val="DefaultParagraphFont"/>
+    <w:uiPriority w:val="99"/>
+    <w:unhideWhenUsed/>
+    <w:rsid w:val="00B90407"/>
+    <w:rPr>
+      <w:color w:val="0000FF" w:themeColor="hyperlink"/>
+      <w:u w:val="single"/>
     </w:rPr>
   </w:style>
 </w:styles>

</xml_diff>